<commit_message>
SMS, "Chamar Cliente" e páginas de Erro Geral
</commit_message>
<xml_diff>
--- a/Documents/Actor Goal List and Use Cases Briefs.docx
+++ b/Documents/Actor Goal List and Use Cases Briefs.docx
@@ -320,7 +320,7 @@
             </w:pPr>
             <w:proofErr w:type="gramStart"/>
             <w:r>
-              <w:t>3</w:t>
+              <w:t>4</w:t>
             </w:r>
             <w:proofErr w:type="gramEnd"/>
           </w:p>
@@ -375,7 +375,7 @@
             </w:pPr>
             <w:proofErr w:type="gramStart"/>
             <w:r>
-              <w:t>4</w:t>
+              <w:t>5</w:t>
             </w:r>
             <w:proofErr w:type="gramEnd"/>
           </w:p>
@@ -479,7 +479,7 @@
             </w:pPr>
             <w:proofErr w:type="gramStart"/>
             <w:r>
-              <w:t>5</w:t>
+              <w:t>3</w:t>
             </w:r>
             <w:proofErr w:type="gramEnd"/>
           </w:p>
@@ -514,7 +514,12 @@
         <w:t>de</w:t>
       </w:r>
       <w:r>
-        <w:t xml:space="preserve"> Restaurante”</w:t>
+        <w:t xml:space="preserve"> Resta</w:t>
+      </w:r>
+      <w:bookmarkStart w:id="0" w:name="_GoBack"/>
+      <w:bookmarkEnd w:id="0"/>
+      <w:r>
+        <w:t>urante”</w:t>
       </w:r>
     </w:p>
     <w:p>
@@ -530,8 +535,6 @@
           <w:u w:val="single"/>
         </w:rPr>
       </w:pPr>
-      <w:bookmarkStart w:id="0" w:name="_GoBack"/>
-      <w:bookmarkEnd w:id="0"/>
     </w:p>
     <w:p>
       <w:pPr>
@@ -2256,7 +2259,7 @@
 </file>
 
 <file path=customXml/itemProps1.xml><?xml version="1.0" encoding="utf-8"?>
-<ds:datastoreItem xmlns:ds="http://schemas.openxmlformats.org/officeDocument/2006/customXml" ds:itemID="{FC352C3A-B2EE-4BBA-B42E-80D942BA537A}">
+<ds:datastoreItem xmlns:ds="http://schemas.openxmlformats.org/officeDocument/2006/customXml" ds:itemID="{ABBF177C-0EB6-4AD4-8499-11A0543D06A0}">
   <ds:schemaRefs>
     <ds:schemaRef ds:uri="http://schemas.openxmlformats.org/officeDocument/2006/bibliography"/>
   </ds:schemaRefs>

</xml_diff>